<commit_message>
background image mobile version
</commit_message>
<xml_diff>
--- a/html css.docx
+++ b/html css.docx
@@ -3,24 +3,11 @@
 <w:document xmlns:wpc="http://schemas.microsoft.com/office/word/2010/wordprocessingCanvas" xmlns:cx="http://schemas.microsoft.com/office/drawing/2014/chartex" xmlns:cx1="http://schemas.microsoft.com/office/drawing/2015/9/8/chartex" xmlns:cx2="http://schemas.microsoft.com/office/drawing/2015/10/21/chartex" xmlns:cx3="http://schemas.microsoft.com/office/drawing/2016/5/9/chartex" xmlns:cx4="http://schemas.microsoft.com/office/drawing/2016/5/10/chartex" xmlns:cx5="http://schemas.microsoft.com/office/drawing/2016/5/11/chartex" xmlns:cx6="http://schemas.microsoft.com/office/drawing/2016/5/12/chartex" xmlns:cx7="http://schemas.microsoft.com/office/drawing/2016/5/13/chartex" xmlns:cx8="http://schemas.microsoft.com/office/drawing/2016/5/14/chartex" xmlns:mc="http://schemas.openxmlformats.org/markup-compatibility/2006" xmlns:aink="http://schemas.microsoft.com/office/drawing/2016/ink" xmlns:am3d="http://schemas.microsoft.com/office/drawing/2017/model3d" xmlns:o="urn:schemas-microsoft-com:office:office" xmlns:oel="http://schemas.microsoft.com/office/2019/extlst" xmlns:r="http://schemas.openxmlformats.org/officeDocument/2006/relationships" xmlns:m="http://schemas.openxmlformats.org/officeDocument/2006/math" xmlns:v="urn:schemas-microsoft-com:vml" xmlns:wp14="http://schemas.microsoft.com/office/word/2010/wordprocessingDrawing" xmlns:wp="http://schemas.openxmlformats.org/drawingml/2006/wordprocessingDrawing" xmlns:w10="urn:schemas-microsoft-com:office:word" xmlns:w="http://schemas.openxmlformats.org/wordprocessingml/2006/main" xmlns:w14="http://schemas.microsoft.com/office/word/2010/wordml" xmlns:w15="http://schemas.microsoft.com/office/word/2012/wordml" xmlns:w16cex="http://schemas.microsoft.com/office/word/2018/wordml/cex" xmlns:w16cid="http://schemas.microsoft.com/office/word/2016/wordml/cid" xmlns:w16="http://schemas.microsoft.com/office/word/2018/wordml" xmlns:w16sdtdh="http://schemas.microsoft.com/office/word/2020/wordml/sdtdatahash" xmlns:w16se="http://schemas.microsoft.com/office/word/2015/wordml/symex" xmlns:wpg="http://schemas.microsoft.com/office/word/2010/wordprocessingGroup" xmlns:wpi="http://schemas.microsoft.com/office/word/2010/wordprocessingInk" xmlns:wne="http://schemas.microsoft.com/office/word/2006/wordml" xmlns:wps="http://schemas.microsoft.com/office/word/2010/wordprocessingShape" mc:Ignorable="w14 w15 w16se w16cid w16 w16cex w16sdtdh wp14">
   <w:body>
     <w:p>
-      <w:r>
-        <w:t xml:space="preserve">Descargué las fuentes desde Google </w:t>
-      </w:r>
-      <w:proofErr w:type="spellStart"/>
-      <w:r>
-        <w:t>Fonts</w:t>
-      </w:r>
-      <w:proofErr w:type="spellEnd"/>
-      <w:r>
-        <w:t xml:space="preserve"> en formato .</w:t>
-      </w:r>
-      <w:proofErr w:type="spellStart"/>
-      <w:r>
-        <w:t>ttf</w:t>
-      </w:r>
-      <w:proofErr w:type="spellEnd"/>
-      <w:r>
-        <w:t xml:space="preserve"> y las transformé a través de </w:t>
+      <w:pPr>
+        <w:jc w:val="both"/>
+      </w:pPr>
+      <w:r>
+        <w:t xml:space="preserve">Descargué las fuentes desde Google Fonts en formato .ttf y las transformé a través de </w:t>
       </w:r>
       <w:hyperlink r:id="rId4" w:history="1">
         <w:r>
@@ -42,85 +29,50 @@
         </w:r>
       </w:hyperlink>
       <w:r>
-        <w:t xml:space="preserve"> en </w:t>
-      </w:r>
-      <w:proofErr w:type="gramStart"/>
-      <w:r>
-        <w:t>formato .</w:t>
-      </w:r>
-      <w:proofErr w:type="spellStart"/>
-      <w:r>
-        <w:t>woff</w:t>
-      </w:r>
-      <w:proofErr w:type="spellEnd"/>
-      <w:proofErr w:type="gramEnd"/>
-      <w:r>
-        <w:t xml:space="preserve"> y .woff2, ya que son compatibles con la mayoría de navegadores y ofrecen un buen equilibrio entre calidad y tamaño de archivo. Finalmente, </w:t>
-      </w:r>
-      <w:proofErr w:type="gramStart"/>
-      <w:r>
-        <w:t>escogí .woff</w:t>
-      </w:r>
-      <w:proofErr w:type="gramEnd"/>
-      <w:r>
-        <w:t>2 al tratarse de la versión más reciente y ofrece</w:t>
+        <w:t xml:space="preserve"> en formato .woff y .woff2, ya que son compatibles con la mayoría de navegadores y ofrecen un buen equilibrio entre calidad y tamaño de archivo. Finalmente, escogí .woff2 al tratarse de la versión más reciente y ofrece</w:t>
       </w:r>
       <w:r>
         <w:t>r</w:t>
       </w:r>
       <w:r>
-        <w:t xml:space="preserve"> una mejor comprensión con respecto a .</w:t>
-      </w:r>
-      <w:proofErr w:type="spellStart"/>
-      <w:r>
-        <w:t>woff</w:t>
-      </w:r>
-      <w:proofErr w:type="spellEnd"/>
-      <w:r>
-        <w:t xml:space="preserve">. Los </w:t>
-      </w:r>
-      <w:proofErr w:type="gramStart"/>
-      <w:r>
-        <w:t>archivos .woff</w:t>
-      </w:r>
-      <w:proofErr w:type="gramEnd"/>
-      <w:r>
-        <w:t>2 son más eficientes en términos de rendimiento, al ser más pequeños, pueden ayudar a reducir el tiempo de carga de la web.</w:t>
-      </w:r>
-      <w:r>
-        <w:t xml:space="preserve"> A partir de este punto, hice lo mismo que en la PEC anterior, crear una carpeta con el nombre de la fuente, y guardar los </w:t>
-      </w:r>
-      <w:proofErr w:type="gramStart"/>
-      <w:r>
-        <w:t>archivos .woff</w:t>
-      </w:r>
-      <w:proofErr w:type="gramEnd"/>
-      <w:r>
-        <w:t>2 en la carpeta local, para garantizar que mi web siempre se pueda leer con estas letras y no corra el riesgo de falta de disponibilidad de la fuente en caso de importarla directamente desde la web, ya que si en el futuro esta fuente dejara de tener soporte o se eliminara del sitio original, mi web ya no mostraría esa letra. Posteriormente, en el CSS, a través de @font-face, importo y creo la letra para cada tamaño con los archivos correspondientes y ya puedo usarlas en todo el proyecto.</w:t>
-      </w:r>
-      <w:r>
-        <w:t xml:space="preserve"> Lo ideal sería tener también en el proyecto tanto el </w:t>
-      </w:r>
-      <w:proofErr w:type="gramStart"/>
-      <w:r>
-        <w:t>formato .</w:t>
-      </w:r>
-      <w:proofErr w:type="spellStart"/>
-      <w:r>
-        <w:t>woff</w:t>
-      </w:r>
-      <w:proofErr w:type="spellEnd"/>
-      <w:proofErr w:type="gramEnd"/>
-      <w:r>
-        <w:t xml:space="preserve"> como .</w:t>
-      </w:r>
-      <w:proofErr w:type="spellStart"/>
-      <w:r>
-        <w:t>ttf</w:t>
-      </w:r>
-      <w:proofErr w:type="spellEnd"/>
-      <w:r>
-        <w:t xml:space="preserve"> para garantizar mayor compatibilidad con más navegadores y con navegadores más antiguos.</w:t>
+        <w:t xml:space="preserve"> una mejor comprensión con respecto a .woff. Los archivos .woff2 son más eficientes en términos de rendimiento, al ser más pequeños, pueden ayudar a reducir el tiempo de carga de la web.</w:t>
+      </w:r>
+      <w:r>
+        <w:t xml:space="preserve"> A partir de este punto, hice lo mismo que en la PEC anterior, crear una carpeta con el nombre de la fuente, y guardar los archivos .woff2 en la carpeta local, para garantizar que mi web siempre se pueda leer con estas letras y no corra el riesgo de falta de disponibilidad de la fuente en caso de importarla directamente desde la web, ya que si en el futuro esta fuente dejara de tener soporte o se eliminara del sitio original, mi web ya no mostraría esa letra. Posteriormente, en el CSS, a través de @font-face, importo y creo la letra para cada tamaño con los archivos correspondientes y ya puedo usarlas en todo el proyecto.</w:t>
+      </w:r>
+      <w:r>
+        <w:t xml:space="preserve"> Lo ideal sería tener también en el proyecto tanto el formato .woff como .ttf para garantizar mayor compatibilidad con más navegadores y con navegadores más antiguos.</w:t>
+      </w:r>
+    </w:p>
+    <w:p>
+      <w:pPr>
+        <w:jc w:val="both"/>
+      </w:pPr>
+      <w:r>
+        <w:t>Para saber cómo se vería en el móvil o Tablet, dentro del navegador, le doy click derecho e inspeccionar. Desde ahí, le doy a Activar/Desactivar barra de herramientas del dispositivo, y escojo las dimensiones del dispositivo que me interesan para poder ver cómo quedaría, directamente desde la pantalla del pc. He usado las dimensiones del iPhone 12 Pro.</w:t>
+      </w:r>
+    </w:p>
+    <w:p>
+      <w:pPr>
+        <w:jc w:val="both"/>
+        <w:rPr>
+          <w:u w:val="single"/>
+        </w:rPr>
+      </w:pPr>
+      <w:r>
+        <w:t xml:space="preserve">En index.html para ubicar la imagen de fondo hero-home </w:t>
+      </w:r>
+      <w:r>
+        <w:t xml:space="preserve">en versión móvil, </w:t>
+      </w:r>
+      <w:r>
+        <w:t xml:space="preserve">he tenido que añadir padding top y bottom, así como jugar con background-size y background position hasta lograr el efecto parecido al que se </w:t>
+      </w:r>
+      <w:r>
+        <w:t>pide</w:t>
+      </w:r>
+      <w:r>
+        <w:t>.</w:t>
       </w:r>
     </w:p>
     <w:sectPr>

</xml_diff>

<commit_message>
index complete all versions phone tablet desktop
</commit_message>
<xml_diff>
--- a/html css.docx
+++ b/html css.docx
@@ -7,7 +7,23 @@
         <w:jc w:val="both"/>
       </w:pPr>
       <w:r>
-        <w:t xml:space="preserve">Descargué las fuentes desde Google Fonts en formato .ttf y las transformé a través de </w:t>
+        <w:t xml:space="preserve">Descargué las fuentes desde Google </w:t>
+      </w:r>
+      <w:proofErr w:type="spellStart"/>
+      <w:r>
+        <w:t>Fonts</w:t>
+      </w:r>
+      <w:proofErr w:type="spellEnd"/>
+      <w:r>
+        <w:t xml:space="preserve"> en formato .</w:t>
+      </w:r>
+      <w:proofErr w:type="spellStart"/>
+      <w:r>
+        <w:t>ttf</w:t>
+      </w:r>
+      <w:proofErr w:type="spellEnd"/>
+      <w:r>
+        <w:t xml:space="preserve"> y las transformé a través de </w:t>
       </w:r>
       <w:hyperlink r:id="rId4" w:history="1">
         <w:r>
@@ -29,19 +45,85 @@
         </w:r>
       </w:hyperlink>
       <w:r>
-        <w:t xml:space="preserve"> en formato .woff y .woff2, ya que son compatibles con la mayoría de navegadores y ofrecen un buen equilibrio entre calidad y tamaño de archivo. Finalmente, escogí .woff2 al tratarse de la versión más reciente y ofrece</w:t>
+        <w:t xml:space="preserve"> en </w:t>
+      </w:r>
+      <w:proofErr w:type="gramStart"/>
+      <w:r>
+        <w:t>formato .</w:t>
+      </w:r>
+      <w:proofErr w:type="spellStart"/>
+      <w:r>
+        <w:t>woff</w:t>
+      </w:r>
+      <w:proofErr w:type="spellEnd"/>
+      <w:proofErr w:type="gramEnd"/>
+      <w:r>
+        <w:t xml:space="preserve"> y .woff2, ya que son compatibles con la mayoría de navegadores y ofrecen un buen equilibrio entre calidad y tamaño de archivo. Finalmente, </w:t>
+      </w:r>
+      <w:proofErr w:type="gramStart"/>
+      <w:r>
+        <w:t>escogí .woff</w:t>
+      </w:r>
+      <w:proofErr w:type="gramEnd"/>
+      <w:r>
+        <w:t>2 al tratarse de la versión más reciente y ofrece</w:t>
       </w:r>
       <w:r>
         <w:t>r</w:t>
       </w:r>
       <w:r>
-        <w:t xml:space="preserve"> una mejor comprensión con respecto a .woff. Los archivos .woff2 son más eficientes en términos de rendimiento, al ser más pequeños, pueden ayudar a reducir el tiempo de carga de la web.</w:t>
-      </w:r>
-      <w:r>
-        <w:t xml:space="preserve"> A partir de este punto, hice lo mismo que en la PEC anterior, crear una carpeta con el nombre de la fuente, y guardar los archivos .woff2 en la carpeta local, para garantizar que mi web siempre se pueda leer con estas letras y no corra el riesgo de falta de disponibilidad de la fuente en caso de importarla directamente desde la web, ya que si en el futuro esta fuente dejara de tener soporte o se eliminara del sitio original, mi web ya no mostraría esa letra. Posteriormente, en el CSS, a través de @font-face, importo y creo la letra para cada tamaño con los archivos correspondientes y ya puedo usarlas en todo el proyecto.</w:t>
-      </w:r>
-      <w:r>
-        <w:t xml:space="preserve"> Lo ideal sería tener también en el proyecto tanto el formato .woff como .ttf para garantizar mayor compatibilidad con más navegadores y con navegadores más antiguos.</w:t>
+        <w:t xml:space="preserve"> una mejor comprensión con respecto a .</w:t>
+      </w:r>
+      <w:proofErr w:type="spellStart"/>
+      <w:r>
+        <w:t>woff</w:t>
+      </w:r>
+      <w:proofErr w:type="spellEnd"/>
+      <w:r>
+        <w:t xml:space="preserve">. Los </w:t>
+      </w:r>
+      <w:proofErr w:type="gramStart"/>
+      <w:r>
+        <w:t>archivos .woff</w:t>
+      </w:r>
+      <w:proofErr w:type="gramEnd"/>
+      <w:r>
+        <w:t>2 son más eficientes en términos de rendimiento, al ser más pequeños, pueden ayudar a reducir el tiempo de carga de la web.</w:t>
+      </w:r>
+      <w:r>
+        <w:t xml:space="preserve"> A partir de este punto, hice lo mismo que en la PEC anterior, crear una carpeta con el nombre de la fuente, y guardar los </w:t>
+      </w:r>
+      <w:proofErr w:type="gramStart"/>
+      <w:r>
+        <w:t>archivos .woff</w:t>
+      </w:r>
+      <w:proofErr w:type="gramEnd"/>
+      <w:r>
+        <w:t>2 en la carpeta local, para garantizar que mi web siempre se pueda leer con estas letras y no corra el riesgo de falta de disponibilidad de la fuente en caso de importarla directamente desde la web, ya que si en el futuro esta fuente dejara de tener soporte o se eliminara del sitio original, mi web ya no mostraría esa letra. Posteriormente, en el CSS, a través de @font-face, importo y creo la letra para cada tamaño con los archivos correspondientes y ya puedo usarlas en todo el proyecto.</w:t>
+      </w:r>
+      <w:r>
+        <w:t xml:space="preserve"> Lo ideal sería tener también en el proyecto tanto el </w:t>
+      </w:r>
+      <w:proofErr w:type="gramStart"/>
+      <w:r>
+        <w:t>formato .</w:t>
+      </w:r>
+      <w:proofErr w:type="spellStart"/>
+      <w:r>
+        <w:t>woff</w:t>
+      </w:r>
+      <w:proofErr w:type="spellEnd"/>
+      <w:proofErr w:type="gramEnd"/>
+      <w:r>
+        <w:t xml:space="preserve"> como .</w:t>
+      </w:r>
+      <w:proofErr w:type="spellStart"/>
+      <w:r>
+        <w:t>ttf</w:t>
+      </w:r>
+      <w:proofErr w:type="spellEnd"/>
+      <w:r>
+        <w:t xml:space="preserve"> para garantizar mayor compatibilidad con más navegadores y con navegadores más antiguos.</w:t>
       </w:r>
     </w:p>
     <w:p>
@@ -49,13 +131,56 @@
         <w:jc w:val="both"/>
       </w:pPr>
       <w:r>
-        <w:t>Para saber cómo se vería en el móvil o Tablet, dentro del navegador, le doy click derecho e inspeccionar. Desde ahí, le doy a Activar/Desactivar barra de herramientas del dispositivo, y escojo las dimensiones del dispositivo que me interesan para poder ver cómo quedaría, directamente desde la pantalla del pc. He usado las dimensiones del iPhone 12 Pro</w:t>
+        <w:t xml:space="preserve">Para saber cómo se vería en el móvil o Tablet, dentro del navegador, le doy </w:t>
+      </w:r>
+      <w:proofErr w:type="spellStart"/>
+      <w:r>
+        <w:t>click</w:t>
+      </w:r>
+      <w:proofErr w:type="spellEnd"/>
+      <w:r>
+        <w:t xml:space="preserve"> derecho e inspeccionar. Desde ahí, le doy a Activar/Desactivar barra de herramientas del dispositivo, y escojo las dimensiones del dispositivo que me interesan para poder ver cómo quedaría, directamente desde la pantalla del pc. He usado las dimensiones del iPhone 12 Pro</w:t>
       </w:r>
       <w:r>
         <w:t xml:space="preserve"> (390x844)</w:t>
       </w:r>
       <w:r>
         <w:t>, iPad Air (820x1180).</w:t>
+      </w:r>
+      <w:r>
+        <w:t xml:space="preserve"> En CSS apliqué @media (min-</w:t>
+      </w:r>
+      <w:proofErr w:type="spellStart"/>
+      <w:r>
+        <w:t>width</w:t>
+      </w:r>
+      <w:proofErr w:type="spellEnd"/>
+      <w:r>
+        <w:t>: 390</w:t>
+      </w:r>
+      <w:proofErr w:type="gramStart"/>
+      <w:r>
+        <w:t>px){</w:t>
+      </w:r>
+      <w:proofErr w:type="gramEnd"/>
+      <w:r>
+        <w:t>todo el contenido}, min-</w:t>
+      </w:r>
+      <w:proofErr w:type="spellStart"/>
+      <w:r>
+        <w:t>width</w:t>
+      </w:r>
+      <w:proofErr w:type="spellEnd"/>
+      <w:r>
+        <w:t>: 820px, y min-</w:t>
+      </w:r>
+      <w:proofErr w:type="spellStart"/>
+      <w:r>
+        <w:t>width</w:t>
+      </w:r>
+      <w:proofErr w:type="spellEnd"/>
+      <w:r>
+        <w:t>: 1000px para pc ya que es a partir de donde el título Vital360: Cuidando de ti en cada giro de la vida, empieza a salirse de la imagen.</w:t>
       </w:r>
     </w:p>
     <w:p>
@@ -63,13 +188,45 @@
         <w:jc w:val="both"/>
       </w:pPr>
       <w:r>
-        <w:t xml:space="preserve">En index.html para ubicar la imagen de fondo hero-home </w:t>
+        <w:t xml:space="preserve">En index.html para ubicar la imagen de fondo </w:t>
+      </w:r>
+      <w:proofErr w:type="spellStart"/>
+      <w:r>
+        <w:t>hero</w:t>
+      </w:r>
+      <w:proofErr w:type="spellEnd"/>
+      <w:r>
+        <w:t xml:space="preserve">-home </w:t>
       </w:r>
       <w:r>
         <w:t xml:space="preserve">en versión móvil, </w:t>
       </w:r>
       <w:r>
-        <w:t xml:space="preserve">he tenido que añadir padding top y bottom, así como jugar con background-size y background position hasta lograr el efecto parecido al que se </w:t>
+        <w:t xml:space="preserve">he tenido que añadir </w:t>
+      </w:r>
+      <w:proofErr w:type="spellStart"/>
+      <w:r>
+        <w:t>padding</w:t>
+      </w:r>
+      <w:proofErr w:type="spellEnd"/>
+      <w:r>
+        <w:t xml:space="preserve"> top y bottom, así como jugar con </w:t>
+      </w:r>
+      <w:proofErr w:type="spellStart"/>
+      <w:r>
+        <w:t>background-size</w:t>
+      </w:r>
+      <w:proofErr w:type="spellEnd"/>
+      <w:r>
+        <w:t xml:space="preserve"> y </w:t>
+      </w:r>
+      <w:proofErr w:type="spellStart"/>
+      <w:r>
+        <w:t>background</w:t>
+      </w:r>
+      <w:proofErr w:type="spellEnd"/>
+      <w:r>
+        <w:t xml:space="preserve"> position hasta lograr el efecto parecido al que se </w:t>
       </w:r>
       <w:r>
         <w:t>pide</w:t>
@@ -78,7 +235,20 @@
         <w:t>.</w:t>
       </w:r>
       <w:r>
-        <w:t xml:space="preserve"> También, tuve que usar background-attachment:scroll para que la imagen se mueva junto al resto de la página cuando vamos bajando por el contenido.</w:t>
+        <w:t xml:space="preserve"> También, tuve que usar </w:t>
+      </w:r>
+      <w:proofErr w:type="spellStart"/>
+      <w:r>
+        <w:t>background-</w:t>
+      </w:r>
+      <w:proofErr w:type="gramStart"/>
+      <w:r>
+        <w:t>attachment:scroll</w:t>
+      </w:r>
+      <w:proofErr w:type="spellEnd"/>
+      <w:proofErr w:type="gramEnd"/>
+      <w:r>
+        <w:t xml:space="preserve"> para que la imagen se mueva junto al resto de la página cuando vamos bajando por el contenido.</w:t>
       </w:r>
     </w:p>
     <w:p>
@@ -86,7 +256,28 @@
         <w:jc w:val="both"/>
       </w:pPr>
       <w:r>
-        <w:t>Para crear el enlace vacío con aspecto de botón, he usado href=”#” en lugar de href=” “; no todos los navegadores pueden manejar el espacio en blanco de la misma manera, por lo que # es más correcto y ampliamente aceptado.</w:t>
+        <w:t xml:space="preserve">Para crear el enlace vacío con aspecto de botón, he usado </w:t>
+      </w:r>
+      <w:proofErr w:type="spellStart"/>
+      <w:r>
+        <w:t>href</w:t>
+      </w:r>
+      <w:proofErr w:type="spellEnd"/>
+      <w:proofErr w:type="gramStart"/>
+      <w:r>
+        <w:t>=”#</w:t>
+      </w:r>
+      <w:proofErr w:type="gramEnd"/>
+      <w:r>
+        <w:t xml:space="preserve">” en lugar de </w:t>
+      </w:r>
+      <w:proofErr w:type="spellStart"/>
+      <w:r>
+        <w:t>href</w:t>
+      </w:r>
+      <w:proofErr w:type="spellEnd"/>
+      <w:r>
+        <w:t>=” “; no todos los navegadores pueden manejar el espacio en blanco de la misma manera, por lo que # es más correcto y ampliamente aceptado.</w:t>
       </w:r>
     </w:p>
     <w:p>
@@ -94,13 +285,53 @@
         <w:jc w:val="both"/>
       </w:pPr>
       <w:r>
-        <w:t>He usado las etiquetas &lt;article&gt; para crear secciones ya que al final son temas separados e independientes. He usado &lt;span Lang=”en”&gt;  para añadir accesibilidad a la página y marcar cada cambio de idioma.</w:t>
-      </w:r>
-      <w:r>
-        <w:t xml:space="preserve"> He usado etiquetas &lt;b&gt; sin significado semántico, para marcar las palabras en negrita. Para convertir un email en enlace con protocolo mailto hice </w:t>
-      </w:r>
-      <w:r>
-        <w:t>&lt;a href="mailto:info@vital360.com"&gt;</w:t>
+        <w:t>He usado las etiquetas &lt;</w:t>
+      </w:r>
+      <w:proofErr w:type="spellStart"/>
+      <w:r>
+        <w:t>article</w:t>
+      </w:r>
+      <w:proofErr w:type="spellEnd"/>
+      <w:r>
+        <w:t>&gt; para crear secciones ya que al final son temas separados e independientes. He usado &lt;</w:t>
+      </w:r>
+      <w:proofErr w:type="spellStart"/>
+      <w:r>
+        <w:t>span</w:t>
+      </w:r>
+      <w:proofErr w:type="spellEnd"/>
+      <w:r>
+        <w:t xml:space="preserve"> Lang</w:t>
+      </w:r>
+      <w:proofErr w:type="gramStart"/>
+      <w:r>
+        <w:t>=”en</w:t>
+      </w:r>
+      <w:proofErr w:type="gramEnd"/>
+      <w:r>
+        <w:t>”&gt;  para añadir accesibilidad a la página y marcar cada cambio de idioma.</w:t>
+      </w:r>
+      <w:r>
+        <w:t xml:space="preserve"> He usado etiquetas &lt;b&gt; sin significado semántico, para marcar las palabras en negrita. Para convertir un email en enlace con protocolo </w:t>
+      </w:r>
+      <w:proofErr w:type="spellStart"/>
+      <w:r>
+        <w:t>mailto</w:t>
+      </w:r>
+      <w:proofErr w:type="spellEnd"/>
+      <w:r>
+        <w:t xml:space="preserve"> hice </w:t>
+      </w:r>
+      <w:r>
+        <w:t xml:space="preserve">&lt;a </w:t>
+      </w:r>
+      <w:proofErr w:type="spellStart"/>
+      <w:r>
+        <w:t>href</w:t>
+      </w:r>
+      <w:proofErr w:type="spellEnd"/>
+      <w:r>
+        <w:t>="mailto:info@vital360.com"&gt;</w:t>
       </w:r>
       <w:hyperlink r:id="rId6" w:history="1">
         <w:r>
@@ -124,14 +355,58 @@
       <w:r>
         <w:t xml:space="preserve">Para ocultar el borde del formulario y el texto </w:t>
       </w:r>
-      <w:r>
-        <w:t>legend sin perder accesibilidad</w:t>
-      </w:r>
-      <w:r>
-        <w:t xml:space="preserve">, he dispuesto el siguiente código en css: </w:t>
-      </w:r>
-      <w:r>
-        <w:t xml:space="preserve">fieldset{ border: none; } legend{ </w:t>
+      <w:proofErr w:type="spellStart"/>
+      <w:r>
+        <w:t>legend</w:t>
+      </w:r>
+      <w:proofErr w:type="spellEnd"/>
+      <w:r>
+        <w:t xml:space="preserve"> sin perder accesibilidad</w:t>
+      </w:r>
+      <w:r>
+        <w:t xml:space="preserve">, he dispuesto el siguiente código en </w:t>
+      </w:r>
+      <w:proofErr w:type="spellStart"/>
+      <w:r>
+        <w:t>css</w:t>
+      </w:r>
+      <w:proofErr w:type="spellEnd"/>
+      <w:r>
+        <w:t xml:space="preserve">: </w:t>
+      </w:r>
+      <w:proofErr w:type="spellStart"/>
+      <w:proofErr w:type="gramStart"/>
+      <w:r>
+        <w:t>fieldset</w:t>
+      </w:r>
+      <w:proofErr w:type="spellEnd"/>
+      <w:r>
+        <w:t xml:space="preserve">{ </w:t>
+      </w:r>
+      <w:proofErr w:type="spellStart"/>
+      <w:r>
+        <w:t>border</w:t>
+      </w:r>
+      <w:proofErr w:type="spellEnd"/>
+      <w:proofErr w:type="gramEnd"/>
+      <w:r>
+        <w:t xml:space="preserve">: </w:t>
+      </w:r>
+      <w:proofErr w:type="spellStart"/>
+      <w:r>
+        <w:t>none</w:t>
+      </w:r>
+      <w:proofErr w:type="spellEnd"/>
+      <w:r>
+        <w:t xml:space="preserve">; } </w:t>
+      </w:r>
+      <w:proofErr w:type="spellStart"/>
+      <w:r>
+        <w:t>legend</w:t>
+      </w:r>
+      <w:proofErr w:type="spellEnd"/>
+      <w:r>
+        <w:t xml:space="preserve">{ </w:t>
       </w:r>
       <w:r>
         <w:t>opacity:0</w:t>
@@ -143,10 +418,256 @@
         <w:t>.</w:t>
       </w:r>
       <w:r>
-        <w:t xml:space="preserve"> Al parecer, si se oculta legend con display: none, dejaría de ser accesible para los programas lectores</w:t>
+        <w:t xml:space="preserve"> Al parecer, si se oculta </w:t>
+      </w:r>
+      <w:proofErr w:type="spellStart"/>
+      <w:r>
+        <w:t>legend</w:t>
+      </w:r>
+      <w:proofErr w:type="spellEnd"/>
+      <w:r>
+        <w:t xml:space="preserve"> con </w:t>
+      </w:r>
+      <w:proofErr w:type="spellStart"/>
+      <w:r>
+        <w:t>display</w:t>
+      </w:r>
+      <w:proofErr w:type="spellEnd"/>
+      <w:r>
+        <w:t xml:space="preserve">: </w:t>
+      </w:r>
+      <w:proofErr w:type="spellStart"/>
+      <w:r>
+        <w:t>none</w:t>
+      </w:r>
+      <w:proofErr w:type="spellEnd"/>
+      <w:r>
+        <w:t>, dejaría de ser accesible para los programas lectores</w:t>
       </w:r>
       <w:r>
         <w:t>, por lo que opté por la opacidad.</w:t>
+      </w:r>
+    </w:p>
+    <w:p>
+      <w:pPr>
+        <w:jc w:val="both"/>
+      </w:pPr>
+      <w:r>
+        <w:t xml:space="preserve">En </w:t>
+      </w:r>
+      <w:proofErr w:type="spellStart"/>
+      <w:r>
+        <w:t>index</w:t>
+      </w:r>
+      <w:proofErr w:type="spellEnd"/>
+      <w:r>
+        <w:t xml:space="preserve">, he creado dos </w:t>
+      </w:r>
+      <w:proofErr w:type="spellStart"/>
+      <w:r>
+        <w:t>div</w:t>
+      </w:r>
+      <w:proofErr w:type="spellEnd"/>
+      <w:r>
+        <w:t xml:space="preserve"> para separar la imagen y los créditos, y la descripción con el botón de “me interesa”, y he creado dos clases para la imagen y créditos, la normal y la invertida, a la hora de rotar el contenido en direcciones opuestas, y lo mismo hice para el contenedor padre del contenido de cada artículo, para poder aplicar la propiedad </w:t>
+      </w:r>
+      <w:proofErr w:type="spellStart"/>
+      <w:r>
+        <w:t>flex-direction</w:t>
+      </w:r>
+      <w:proofErr w:type="spellEnd"/>
+      <w:r>
+        <w:t xml:space="preserve">: </w:t>
+      </w:r>
+      <w:proofErr w:type="spellStart"/>
+      <w:r>
+        <w:t>row</w:t>
+      </w:r>
+      <w:proofErr w:type="spellEnd"/>
+      <w:r>
+        <w:t>-reverse a uno sí y a otro no, para que la imagen y créditos aparezcan del lado izquierdo y derecho respectivamente según cada artículo.</w:t>
+      </w:r>
+    </w:p>
+    <w:p>
+      <w:pPr>
+        <w:jc w:val="both"/>
+      </w:pPr>
+      <w:r>
+        <w:lastRenderedPageBreak/>
+        <w:t xml:space="preserve">A tamaño pc, el aspecto cambia significativamente a la versión móvil y Tablet, por lo que las etiquetas y clases creadas inicialmente siguiendo el enfoque </w:t>
+      </w:r>
+      <w:proofErr w:type="spellStart"/>
+      <w:r>
+        <w:rPr>
+          <w:i/>
+          <w:iCs/>
+        </w:rPr>
+        <w:t>mobile</w:t>
+      </w:r>
+      <w:proofErr w:type="spellEnd"/>
+      <w:r>
+        <w:rPr>
+          <w:i/>
+          <w:iCs/>
+        </w:rPr>
+        <w:t xml:space="preserve"> </w:t>
+      </w:r>
+      <w:proofErr w:type="spellStart"/>
+      <w:r>
+        <w:rPr>
+          <w:i/>
+          <w:iCs/>
+        </w:rPr>
+        <w:t>first</w:t>
+      </w:r>
+      <w:proofErr w:type="spellEnd"/>
+      <w:r>
+        <w:t>, tuvo que soportar modificaciones.</w:t>
+      </w:r>
+    </w:p>
+    <w:p>
+      <w:pPr>
+        <w:jc w:val="both"/>
+      </w:pPr>
+      <w:r>
+        <w:t>Primero se crearon los elementos para que reflejen el aspecto móvil, después la Tablet, y finalmente el pc. Pero una vez creado el modo pc, no hay que olvidar revisar las versiones previas de Tablet y móvil, para comprobar que los nuevos cambios no han afectado el aspecto original buscado en ambas versiones.</w:t>
+      </w:r>
+    </w:p>
+    <w:p>
+      <w:pPr>
+        <w:jc w:val="both"/>
+      </w:pPr>
+      <w:r>
+        <w:t xml:space="preserve">Ha sido complicado dividir el texto de introducción de Vital360 y el </w:t>
+      </w:r>
+      <w:proofErr w:type="spellStart"/>
+      <w:r>
+        <w:t>miniformulario</w:t>
+      </w:r>
+      <w:proofErr w:type="spellEnd"/>
+      <w:r>
+        <w:t xml:space="preserve"> para que aparezcan en dos columnas del mismo tamaño, teniendo en cuenta que antes iban en una sola columna y la distribución era diferente de los elementos, el tamaño de los inputs también ha variado, y de la política de privacidad, y el botón. Ha tocado identificar y jugar con los tamaños de las cajas y con </w:t>
+      </w:r>
+      <w:proofErr w:type="spellStart"/>
+      <w:r>
+        <w:t>display</w:t>
+      </w:r>
+      <w:proofErr w:type="spellEnd"/>
+      <w:r>
+        <w:t xml:space="preserve">: </w:t>
+      </w:r>
+      <w:proofErr w:type="spellStart"/>
+      <w:r>
+        <w:t>flex</w:t>
+      </w:r>
+      <w:proofErr w:type="spellEnd"/>
+      <w:r>
+        <w:t xml:space="preserve">. Añadí la propiedad gap para establecer misma separación. También, tuve que establecer esta </w:t>
+      </w:r>
+      <w:proofErr w:type="gramStart"/>
+      <w:r>
+        <w:t xml:space="preserve">regla </w:t>
+      </w:r>
+      <w:r>
+        <w:t>.porQueVital</w:t>
+      </w:r>
+      <w:proofErr w:type="gramEnd"/>
+      <w:r>
+        <w:t xml:space="preserve">360__pc &gt; </w:t>
+      </w:r>
+      <w:proofErr w:type="spellStart"/>
+      <w:r>
+        <w:t>div</w:t>
+      </w:r>
+      <w:proofErr w:type="spellEnd"/>
+      <w:r>
+        <w:t xml:space="preserve"> { </w:t>
+      </w:r>
+      <w:proofErr w:type="spellStart"/>
+      <w:r>
+        <w:t>width</w:t>
+      </w:r>
+      <w:proofErr w:type="spellEnd"/>
+      <w:r>
+        <w:t>: 50%; }</w:t>
+      </w:r>
+      <w:r>
+        <w:t xml:space="preserve"> que afecta a los </w:t>
+      </w:r>
+      <w:proofErr w:type="spellStart"/>
+      <w:r>
+        <w:t>div</w:t>
+      </w:r>
+      <w:proofErr w:type="spellEnd"/>
+      <w:r>
+        <w:t xml:space="preserve"> hijos directos del </w:t>
+      </w:r>
+      <w:proofErr w:type="spellStart"/>
+      <w:r>
+        <w:t>div</w:t>
+      </w:r>
+      <w:proofErr w:type="spellEnd"/>
+      <w:r>
+        <w:t xml:space="preserve"> padre de la clase porQueVital360__pc, para poder crear dos cajones de igual tamaño.</w:t>
+      </w:r>
+    </w:p>
+    <w:p>
+      <w:pPr>
+        <w:jc w:val="both"/>
+      </w:pPr>
+      <w:r>
+        <w:t xml:space="preserve">En el </w:t>
+      </w:r>
+      <w:proofErr w:type="spellStart"/>
+      <w:r>
+        <w:t>footer</w:t>
+      </w:r>
+      <w:proofErr w:type="spellEnd"/>
+      <w:r>
+        <w:t xml:space="preserve">, también he tenido que dividir la lista en dos </w:t>
+      </w:r>
+      <w:proofErr w:type="spellStart"/>
+      <w:r>
+        <w:t>div</w:t>
+      </w:r>
+      <w:proofErr w:type="spellEnd"/>
+      <w:r>
+        <w:t xml:space="preserve"> y aplicar </w:t>
+      </w:r>
+      <w:proofErr w:type="spellStart"/>
+      <w:r>
+        <w:t>display</w:t>
+      </w:r>
+      <w:proofErr w:type="spellEnd"/>
+      <w:r>
+        <w:t xml:space="preserve"> </w:t>
+      </w:r>
+      <w:proofErr w:type="spellStart"/>
+      <w:r>
+        <w:t>flex</w:t>
+      </w:r>
+      <w:proofErr w:type="spellEnd"/>
+      <w:r>
+        <w:t xml:space="preserve">, así como apliqué </w:t>
+      </w:r>
+      <w:proofErr w:type="spellStart"/>
+      <w:r>
+        <w:t>flex-start</w:t>
+      </w:r>
+      <w:proofErr w:type="spellEnd"/>
+      <w:r>
+        <w:t xml:space="preserve"> y </w:t>
+      </w:r>
+      <w:proofErr w:type="spellStart"/>
+      <w:r>
+        <w:t>end</w:t>
+      </w:r>
+      <w:proofErr w:type="spellEnd"/>
+      <w:r>
+        <w:t xml:space="preserve"> en los textos para que aparezcan como en la imagen.</w:t>
+      </w:r>
+      <w:r>
+        <w:t xml:space="preserve"> </w:t>
       </w:r>
     </w:p>
     <w:p>
@@ -156,6 +677,66 @@
           <w:u w:val="single"/>
         </w:rPr>
       </w:pPr>
+      <w:r>
+        <w:t xml:space="preserve">He aplicado los efectos </w:t>
+      </w:r>
+      <w:proofErr w:type="gramStart"/>
+      <w:r>
+        <w:t>del</w:t>
+      </w:r>
+      <w:r>
+        <w:t xml:space="preserve"> </w:t>
+      </w:r>
+      <w:r>
+        <w:t>:</w:t>
+      </w:r>
+      <w:proofErr w:type="spellStart"/>
+      <w:r>
+        <w:t>hover</w:t>
+      </w:r>
+      <w:proofErr w:type="spellEnd"/>
+      <w:proofErr w:type="gramEnd"/>
+      <w:r>
+        <w:t xml:space="preserve"> en la versión pc solamente, ya que es la única versión que teniendo un ratón, al pasar por encima, se podrían apreciar los cambios. A</w:t>
+      </w:r>
+      <w:r>
+        <w:t xml:space="preserve">l aplicar estilos </w:t>
+      </w:r>
+      <w:proofErr w:type="gramStart"/>
+      <w:r>
+        <w:t>de :</w:t>
+      </w:r>
+      <w:proofErr w:type="spellStart"/>
+      <w:r>
+        <w:t>hover</w:t>
+      </w:r>
+      <w:proofErr w:type="spellEnd"/>
+      <w:proofErr w:type="gramEnd"/>
+      <w:r>
+        <w:t xml:space="preserve"> solo en la versión desktop mediante media </w:t>
+      </w:r>
+      <w:proofErr w:type="spellStart"/>
+      <w:r>
+        <w:t>queries</w:t>
+      </w:r>
+      <w:proofErr w:type="spellEnd"/>
+      <w:r>
+        <w:t>, est</w:t>
+      </w:r>
+      <w:r>
+        <w:t>oy</w:t>
+      </w:r>
+      <w:r>
+        <w:t xml:space="preserve"> optimizando el código para dispositivos móviles al evitar que el navegador procese estilos de :</w:t>
+      </w:r>
+      <w:proofErr w:type="spellStart"/>
+      <w:r>
+        <w:t>hover</w:t>
+      </w:r>
+      <w:proofErr w:type="spellEnd"/>
+      <w:r>
+        <w:t xml:space="preserve"> que no se aplicarán en esos dispositivos. Esto puede contribuir a una mejor eficiencia y rendimiento en dispositivos móviles al reducir la carga de trabajo innecesaria.</w:t>
+      </w:r>
     </w:p>
     <w:sectPr>
       <w:pgSz w:w="11906" w:h="16838"/>

</xml_diff>